<commit_message>
up rapports et screens
</commit_message>
<xml_diff>
--- a/Loup SONNEVILLE/Rapports/Rapport GitHub.docx
+++ b/Loup SONNEVILLE/Rapports/Rapport GitHub.docx
@@ -157,7 +157,7 @@
                     <a:blip r:embed="rId8" cstate="print">
                       <a:extLst>
                         <a:ext uri="{28A0092B-C50C-407E-A947-70E740481C1C}">
-                          <a14:useLocalDpi xmlns:a14="http://schemas.microsoft.com/office/drawing/2010/main" xmlns:wps="http://schemas.microsoft.com/office/word/2010/wordprocessingShape" xmlns:wpi="http://schemas.microsoft.com/office/word/2010/wordprocessingInk" xmlns:wpg="http://schemas.microsoft.com/office/word/2010/wordprocessingGroup" xmlns:w16se="http://schemas.microsoft.com/office/word/2015/wordml/symex" xmlns:w16sdtdh="http://schemas.microsoft.com/office/word/2020/wordml/sdtdatahash" xmlns:w16="http://schemas.microsoft.com/office/word/2018/wordml" xmlns:w16cid="http://schemas.microsoft.com/office/word/2016/wordml/cid" xmlns:w16cex="http://schemas.microsoft.com/office/word/2018/wordml/cex" xmlns:w15="http://schemas.microsoft.com/office/word/2012/wordml" xmlns:w14="http://schemas.microsoft.com/office/word/2010/wordml" xmlns:w="http://schemas.openxmlformats.org/wordprocessingml/2006/main" xmlns:w10="urn:schemas-microsoft-com:office:word" xmlns:wp14="http://schemas.microsoft.com/office/word/2010/wordprocessingDrawing" xmlns:v="urn:schemas-microsoft-com:vml" xmlns:oel="http://schemas.microsoft.com/office/2019/extlst" xmlns:o="urn:schemas-microsoft-com:office:office" xmlns:am3d="http://schemas.microsoft.com/office/drawing/2017/model3d" xmlns:aink="http://schemas.microsoft.com/office/drawing/2016/ink" xmlns:mc="http://schemas.openxmlformats.org/markup-compatibility/2006" xmlns:cx8="http://schemas.microsoft.com/office/drawing/2016/5/14/chartex" xmlns:cx7="http://schemas.microsoft.com/office/drawing/2016/5/13/chartex" xmlns:cx6="http://schemas.microsoft.com/office/drawing/2016/5/12/chartex" xmlns:cx5="http://schemas.microsoft.com/office/drawing/2016/5/11/chartex" xmlns:cx4="http://schemas.microsoft.com/office/drawing/2016/5/10/chartex" xmlns:cx3="http://schemas.microsoft.com/office/drawing/2016/5/9/chartex" xmlns:cx2="http://schemas.microsoft.com/office/drawing/2015/10/21/chartex" xmlns:cx1="http://schemas.microsoft.com/office/drawing/2015/9/8/chartex" xmlns:cx="http://schemas.microsoft.com/office/drawing/2014/chartex" xmlns:wpc="http://schemas.microsoft.com/office/word/2010/wordprocessingCanvas" xmlns="" val="0"/>
+                          <a14:useLocalDpi xmlns="" xmlns:wpc="http://schemas.microsoft.com/office/word/2010/wordprocessingCanvas" xmlns:cx="http://schemas.microsoft.com/office/drawing/2014/chartex" xmlns:cx1="http://schemas.microsoft.com/office/drawing/2015/9/8/chartex" xmlns:cx2="http://schemas.microsoft.com/office/drawing/2015/10/21/chartex" xmlns:cx3="http://schemas.microsoft.com/office/drawing/2016/5/9/chartex" xmlns:cx4="http://schemas.microsoft.com/office/drawing/2016/5/10/chartex" xmlns:cx5="http://schemas.microsoft.com/office/drawing/2016/5/11/chartex" xmlns:cx6="http://schemas.microsoft.com/office/drawing/2016/5/12/chartex" xmlns:cx7="http://schemas.microsoft.com/office/drawing/2016/5/13/chartex" xmlns:cx8="http://schemas.microsoft.com/office/drawing/2016/5/14/chartex" xmlns:mc="http://schemas.openxmlformats.org/markup-compatibility/2006" xmlns:aink="http://schemas.microsoft.com/office/drawing/2016/ink" xmlns:am3d="http://schemas.microsoft.com/office/drawing/2017/model3d" xmlns:o="urn:schemas-microsoft-com:office:office" xmlns:oel="http://schemas.microsoft.com/office/2019/extlst" xmlns:v="urn:schemas-microsoft-com:vml" xmlns:wp14="http://schemas.microsoft.com/office/word/2010/wordprocessingDrawing" xmlns:w10="urn:schemas-microsoft-com:office:word" xmlns:w="http://schemas.openxmlformats.org/wordprocessingml/2006/main" xmlns:w14="http://schemas.microsoft.com/office/word/2010/wordml" xmlns:w15="http://schemas.microsoft.com/office/word/2012/wordml" xmlns:w16cex="http://schemas.microsoft.com/office/word/2018/wordml/cex" xmlns:w16cid="http://schemas.microsoft.com/office/word/2016/wordml/cid" xmlns:w16="http://schemas.microsoft.com/office/word/2018/wordml" xmlns:w16sdtdh="http://schemas.microsoft.com/office/word/2020/wordml/sdtdatahash" xmlns:w16se="http://schemas.microsoft.com/office/word/2015/wordml/symex" xmlns:wpg="http://schemas.microsoft.com/office/word/2010/wordprocessingGroup" xmlns:wpi="http://schemas.microsoft.com/office/word/2010/wordprocessingInk" xmlns:wps="http://schemas.microsoft.com/office/word/2010/wordprocessingShape" xmlns:a14="http://schemas.microsoft.com/office/drawing/2010/main" val="0"/>
                         </a:ext>
                       </a:extLst>
                     </a:blip>
@@ -451,7 +451,7 @@
                     <a:blip r:embed="rId9" cstate="print">
                       <a:extLst>
                         <a:ext uri="{28A0092B-C50C-407E-A947-70E740481C1C}">
-                          <a14:useLocalDpi xmlns:a14="http://schemas.microsoft.com/office/drawing/2010/main" xmlns:wps="http://schemas.microsoft.com/office/word/2010/wordprocessingShape" xmlns:wpi="http://schemas.microsoft.com/office/word/2010/wordprocessingInk" xmlns:wpg="http://schemas.microsoft.com/office/word/2010/wordprocessingGroup" xmlns:w16se="http://schemas.microsoft.com/office/word/2015/wordml/symex" xmlns:w16sdtdh="http://schemas.microsoft.com/office/word/2020/wordml/sdtdatahash" xmlns:w16="http://schemas.microsoft.com/office/word/2018/wordml" xmlns:w16cid="http://schemas.microsoft.com/office/word/2016/wordml/cid" xmlns:w16cex="http://schemas.microsoft.com/office/word/2018/wordml/cex" xmlns:w15="http://schemas.microsoft.com/office/word/2012/wordml" xmlns:w14="http://schemas.microsoft.com/office/word/2010/wordml" xmlns:w="http://schemas.openxmlformats.org/wordprocessingml/2006/main" xmlns:w10="urn:schemas-microsoft-com:office:word" xmlns:wp14="http://schemas.microsoft.com/office/word/2010/wordprocessingDrawing" xmlns:v="urn:schemas-microsoft-com:vml" xmlns:oel="http://schemas.microsoft.com/office/2019/extlst" xmlns:o="urn:schemas-microsoft-com:office:office" xmlns:am3d="http://schemas.microsoft.com/office/drawing/2017/model3d" xmlns:aink="http://schemas.microsoft.com/office/drawing/2016/ink" xmlns:mc="http://schemas.openxmlformats.org/markup-compatibility/2006" xmlns:cx8="http://schemas.microsoft.com/office/drawing/2016/5/14/chartex" xmlns:cx7="http://schemas.microsoft.com/office/drawing/2016/5/13/chartex" xmlns:cx6="http://schemas.microsoft.com/office/drawing/2016/5/12/chartex" xmlns:cx5="http://schemas.microsoft.com/office/drawing/2016/5/11/chartex" xmlns:cx4="http://schemas.microsoft.com/office/drawing/2016/5/10/chartex" xmlns:cx3="http://schemas.microsoft.com/office/drawing/2016/5/9/chartex" xmlns:cx2="http://schemas.microsoft.com/office/drawing/2015/10/21/chartex" xmlns:cx1="http://schemas.microsoft.com/office/drawing/2015/9/8/chartex" xmlns:cx="http://schemas.microsoft.com/office/drawing/2014/chartex" xmlns:wpc="http://schemas.microsoft.com/office/word/2010/wordprocessingCanvas" xmlns="" val="0"/>
+                          <a14:useLocalDpi xmlns="" xmlns:wpc="http://schemas.microsoft.com/office/word/2010/wordprocessingCanvas" xmlns:cx="http://schemas.microsoft.com/office/drawing/2014/chartex" xmlns:cx1="http://schemas.microsoft.com/office/drawing/2015/9/8/chartex" xmlns:cx2="http://schemas.microsoft.com/office/drawing/2015/10/21/chartex" xmlns:cx3="http://schemas.microsoft.com/office/drawing/2016/5/9/chartex" xmlns:cx4="http://schemas.microsoft.com/office/drawing/2016/5/10/chartex" xmlns:cx5="http://schemas.microsoft.com/office/drawing/2016/5/11/chartex" xmlns:cx6="http://schemas.microsoft.com/office/drawing/2016/5/12/chartex" xmlns:cx7="http://schemas.microsoft.com/office/drawing/2016/5/13/chartex" xmlns:cx8="http://schemas.microsoft.com/office/drawing/2016/5/14/chartex" xmlns:mc="http://schemas.openxmlformats.org/markup-compatibility/2006" xmlns:aink="http://schemas.microsoft.com/office/drawing/2016/ink" xmlns:am3d="http://schemas.microsoft.com/office/drawing/2017/model3d" xmlns:o="urn:schemas-microsoft-com:office:office" xmlns:oel="http://schemas.microsoft.com/office/2019/extlst" xmlns:v="urn:schemas-microsoft-com:vml" xmlns:wp14="http://schemas.microsoft.com/office/word/2010/wordprocessingDrawing" xmlns:w10="urn:schemas-microsoft-com:office:word" xmlns:w="http://schemas.openxmlformats.org/wordprocessingml/2006/main" xmlns:w14="http://schemas.microsoft.com/office/word/2010/wordml" xmlns:w15="http://schemas.microsoft.com/office/word/2012/wordml" xmlns:w16cex="http://schemas.microsoft.com/office/word/2018/wordml/cex" xmlns:w16cid="http://schemas.microsoft.com/office/word/2016/wordml/cid" xmlns:w16="http://schemas.microsoft.com/office/word/2018/wordml" xmlns:w16sdtdh="http://schemas.microsoft.com/office/word/2020/wordml/sdtdatahash" xmlns:w16se="http://schemas.microsoft.com/office/word/2015/wordml/symex" xmlns:wpg="http://schemas.microsoft.com/office/word/2010/wordprocessingGroup" xmlns:wpi="http://schemas.microsoft.com/office/word/2010/wordprocessingInk" xmlns:wps="http://schemas.microsoft.com/office/word/2010/wordprocessingShape" xmlns:a14="http://schemas.microsoft.com/office/drawing/2010/main" val="0"/>
                         </a:ext>
                       </a:extLst>
                     </a:blip>
@@ -2756,6 +2756,75 @@
       </w:pPr>
       <w:r>
         <w:rPr>
+          <w:noProof/>
+          <w:sz w:val="23"/>
+          <w:szCs w:val="23"/>
+          <w:lang w:eastAsia="fr-FR"/>
+        </w:rPr>
+        <w:drawing>
+          <wp:anchor distT="0" distB="0" distL="114300" distR="114300" simplePos="0" relativeHeight="251688960" behindDoc="1" locked="0" layoutInCell="1" allowOverlap="1">
+            <wp:simplePos x="0" y="0"/>
+            <wp:positionH relativeFrom="column">
+              <wp:posOffset>824230</wp:posOffset>
+            </wp:positionH>
+            <wp:positionV relativeFrom="paragraph">
+              <wp:posOffset>-166370</wp:posOffset>
+            </wp:positionV>
+            <wp:extent cx="5753100" cy="3257550"/>
+            <wp:effectExtent l="19050" t="0" r="0" b="0"/>
+            <wp:wrapTight wrapText="bothSides">
+              <wp:wrapPolygon edited="0">
+                <wp:start x="-72" y="0"/>
+                <wp:lineTo x="-72" y="21474"/>
+                <wp:lineTo x="21600" y="21474"/>
+                <wp:lineTo x="21600" y="0"/>
+                <wp:lineTo x="-72" y="0"/>
+              </wp:wrapPolygon>
+            </wp:wrapTight>
+            <wp:docPr id="13" name="Image 3" descr="C:\Users\loup.sonneville\Documents\GitHub\SN2_SFL4Manitou_23\captures d'écran\Github desktop\desktop web.PNG"/>
+            <wp:cNvGraphicFramePr>
+              <a:graphicFrameLocks xmlns:a="http://schemas.openxmlformats.org/drawingml/2006/main" noChangeAspect="1"/>
+            </wp:cNvGraphicFramePr>
+            <a:graphic xmlns:a="http://schemas.openxmlformats.org/drawingml/2006/main">
+              <a:graphicData uri="http://schemas.openxmlformats.org/drawingml/2006/picture">
+                <pic:pic xmlns:pic="http://schemas.openxmlformats.org/drawingml/2006/picture">
+                  <pic:nvPicPr>
+                    <pic:cNvPr id="0" name="Picture 3" descr="C:\Users\loup.sonneville\Documents\GitHub\SN2_SFL4Manitou_23\captures d'écran\Github desktop\desktop web.PNG"/>
+                    <pic:cNvPicPr>
+                      <a:picLocks noChangeAspect="1" noChangeArrowheads="1"/>
+                    </pic:cNvPicPr>
+                  </pic:nvPicPr>
+                  <pic:blipFill>
+                    <a:blip r:embed="rId22" cstate="print"/>
+                    <a:srcRect/>
+                    <a:stretch>
+                      <a:fillRect/>
+                    </a:stretch>
+                  </pic:blipFill>
+                  <pic:spPr bwMode="auto">
+                    <a:xfrm>
+                      <a:off x="0" y="0"/>
+                      <a:ext cx="5753100" cy="3257550"/>
+                    </a:xfrm>
+                    <a:prstGeom prst="rect">
+                      <a:avLst/>
+                    </a:prstGeom>
+                    <a:noFill/>
+                    <a:ln w="9525">
+                      <a:noFill/>
+                      <a:miter lim="800000"/>
+                      <a:headEnd/>
+                      <a:tailEnd/>
+                    </a:ln>
+                  </pic:spPr>
+                </pic:pic>
+              </a:graphicData>
+            </a:graphic>
+          </wp:anchor>
+        </w:drawing>
+      </w:r>
+      <w:r>
+        <w:rPr>
           <w:sz w:val="23"/>
           <w:szCs w:val="23"/>
         </w:rPr>
@@ -2777,11 +2846,36 @@
         </w:rPr>
         <w:t xml:space="preserve"> je vous redirige au début de ce rapport qui explique comment s’en créer un.</w:t>
       </w:r>
-    </w:p>
-    <w:p>
-      <w:pPr>
-        <w:pStyle w:val="Default"/>
-        <w:rPr>
+      <w:r>
+        <w:rPr>
+          <w:noProof/>
+          <w:lang w:eastAsia="fr-FR"/>
+        </w:rPr>
+        <w:t xml:space="preserve"> </w:t>
+      </w:r>
+    </w:p>
+    <w:p>
+      <w:pPr>
+        <w:pStyle w:val="Default"/>
+        <w:rPr>
+          <w:sz w:val="23"/>
+          <w:szCs w:val="23"/>
+        </w:rPr>
+      </w:pPr>
+    </w:p>
+    <w:p>
+      <w:pPr>
+        <w:rPr>
+          <w:rFonts w:ascii="Arial" w:hAnsi="Arial" w:cs="Arial"/>
+          <w:sz w:val="23"/>
+          <w:szCs w:val="23"/>
+        </w:rPr>
+      </w:pPr>
+    </w:p>
+    <w:p>
+      <w:pPr>
+        <w:rPr>
+          <w:rFonts w:ascii="Arial" w:hAnsi="Arial" w:cs="Arial"/>
           <w:sz w:val="23"/>
           <w:szCs w:val="23"/>
         </w:rPr>
@@ -2942,7 +3036,23 @@
           <w:sz w:val="23"/>
           <w:szCs w:val="23"/>
         </w:rPr>
-        <w:t xml:space="preserve"> afin d’avoir accès au dépôt crée précédemment, une fenêtre internet s’ouvre alors cliquer sur « </w:t>
+        <w:t xml:space="preserve"> afin d’avoir accès au dépôt crée précédemment, un</w:t>
+      </w:r>
+      <w:r>
+        <w:rPr>
+          <w:rFonts w:ascii="Arial" w:hAnsi="Arial" w:cs="Arial"/>
+          <w:sz w:val="23"/>
+          <w:szCs w:val="23"/>
+        </w:rPr>
+        <w:t>e fenêtre internet s’ouvre, dans ce cas,</w:t>
+      </w:r>
+      <w:r>
+        <w:rPr>
+          <w:rFonts w:ascii="Arial" w:hAnsi="Arial" w:cs="Arial"/>
+          <w:sz w:val="23"/>
+          <w:szCs w:val="23"/>
+        </w:rPr>
+        <w:t xml:space="preserve"> cliquer sur « </w:t>
       </w:r>
       <w:proofErr w:type="spellStart"/>
       <w:r>
@@ -2960,15 +3070,833 @@
           <w:sz w:val="23"/>
           <w:szCs w:val="23"/>
         </w:rPr>
-        <w:t xml:space="preserve"> Desktop » afin de synchroniser le compte à l’application, vos informations sont automatiquement mise à jour il suffit d’appuyer sur continuer.</w:t>
-      </w:r>
-    </w:p>
-    <w:p>
-      <w:pPr>
-        <w:rPr>
-          <w:rFonts w:ascii="Arial" w:hAnsi="Arial" w:cs="Arial"/>
-          <w:sz w:val="23"/>
-          <w:szCs w:val="23"/>
+        <w:t xml:space="preserve"> Desktop » afin de synchroniser le compte à l’application, vos informations sont automatiquement mise à jour il</w:t>
+      </w:r>
+      <w:r>
+        <w:rPr>
+          <w:rFonts w:ascii="Arial" w:hAnsi="Arial" w:cs="Arial"/>
+          <w:sz w:val="23"/>
+          <w:szCs w:val="23"/>
+        </w:rPr>
+        <w:t xml:space="preserve"> vous</w:t>
+      </w:r>
+      <w:r>
+        <w:rPr>
+          <w:rFonts w:ascii="Arial" w:hAnsi="Arial" w:cs="Arial"/>
+          <w:sz w:val="23"/>
+          <w:szCs w:val="23"/>
+        </w:rPr>
+        <w:t xml:space="preserve"> suffit d’appuyer sur continuer.</w:t>
+      </w:r>
+    </w:p>
+    <w:p>
+      <w:pPr>
+        <w:rPr>
+          <w:rFonts w:ascii="Arial" w:hAnsi="Arial" w:cs="Arial"/>
+          <w:sz w:val="23"/>
+          <w:szCs w:val="23"/>
+        </w:rPr>
+      </w:pPr>
+      <w:r>
+        <w:rPr>
+          <w:rFonts w:ascii="Arial" w:hAnsi="Arial" w:cs="Arial"/>
+          <w:noProof/>
+          <w:sz w:val="23"/>
+          <w:szCs w:val="23"/>
+          <w:lang w:eastAsia="fr-FR"/>
+        </w:rPr>
+        <w:drawing>
+          <wp:anchor distT="0" distB="0" distL="114300" distR="114300" simplePos="0" relativeHeight="251691008" behindDoc="1" locked="0" layoutInCell="1" allowOverlap="1">
+            <wp:simplePos x="0" y="0"/>
+            <wp:positionH relativeFrom="column">
+              <wp:posOffset>-709295</wp:posOffset>
+            </wp:positionH>
+            <wp:positionV relativeFrom="paragraph">
+              <wp:posOffset>127000</wp:posOffset>
+            </wp:positionV>
+            <wp:extent cx="5753100" cy="3781425"/>
+            <wp:effectExtent l="19050" t="0" r="0" b="0"/>
+            <wp:wrapTight wrapText="bothSides">
+              <wp:wrapPolygon edited="0">
+                <wp:start x="-72" y="0"/>
+                <wp:lineTo x="-72" y="21546"/>
+                <wp:lineTo x="21600" y="21546"/>
+                <wp:lineTo x="21600" y="0"/>
+                <wp:lineTo x="-72" y="0"/>
+              </wp:wrapPolygon>
+            </wp:wrapTight>
+            <wp:docPr id="19" name="Image 6" descr="C:\Users\loup.sonneville\Documents\GitHub\SN2_SFL4Manitou_23\captures d'écran\Github desktop\page d'acceuil desktop.png"/>
+            <wp:cNvGraphicFramePr>
+              <a:graphicFrameLocks xmlns:a="http://schemas.openxmlformats.org/drawingml/2006/main" noChangeAspect="1"/>
+            </wp:cNvGraphicFramePr>
+            <a:graphic xmlns:a="http://schemas.openxmlformats.org/drawingml/2006/main">
+              <a:graphicData uri="http://schemas.openxmlformats.org/drawingml/2006/picture">
+                <pic:pic xmlns:pic="http://schemas.openxmlformats.org/drawingml/2006/picture">
+                  <pic:nvPicPr>
+                    <pic:cNvPr id="0" name="Picture 6" descr="C:\Users\loup.sonneville\Documents\GitHub\SN2_SFL4Manitou_23\captures d'écran\Github desktop\page d'acceuil desktop.png"/>
+                    <pic:cNvPicPr>
+                      <a:picLocks noChangeAspect="1" noChangeArrowheads="1"/>
+                    </pic:cNvPicPr>
+                  </pic:nvPicPr>
+                  <pic:blipFill>
+                    <a:blip r:embed="rId23" cstate="print"/>
+                    <a:srcRect/>
+                    <a:stretch>
+                      <a:fillRect/>
+                    </a:stretch>
+                  </pic:blipFill>
+                  <pic:spPr bwMode="auto">
+                    <a:xfrm>
+                      <a:off x="0" y="0"/>
+                      <a:ext cx="5753100" cy="3781425"/>
+                    </a:xfrm>
+                    <a:prstGeom prst="rect">
+                      <a:avLst/>
+                    </a:prstGeom>
+                    <a:noFill/>
+                    <a:ln w="9525">
+                      <a:noFill/>
+                      <a:miter lim="800000"/>
+                      <a:headEnd/>
+                      <a:tailEnd/>
+                    </a:ln>
+                  </pic:spPr>
+                </pic:pic>
+              </a:graphicData>
+            </a:graphic>
+          </wp:anchor>
+        </w:drawing>
+      </w:r>
+    </w:p>
+    <w:p>
+      <w:pPr>
+        <w:rPr>
+          <w:rFonts w:ascii="Arial" w:hAnsi="Arial" w:cs="Arial"/>
+        </w:rPr>
+      </w:pPr>
+    </w:p>
+    <w:p>
+      <w:pPr>
+        <w:rPr>
+          <w:rFonts w:ascii="Arial" w:hAnsi="Arial" w:cs="Arial"/>
+        </w:rPr>
+      </w:pPr>
+    </w:p>
+    <w:p>
+      <w:pPr>
+        <w:rPr>
+          <w:rFonts w:ascii="Arial" w:hAnsi="Arial" w:cs="Arial"/>
+        </w:rPr>
+      </w:pPr>
+      <w:r>
+        <w:rPr>
+          <w:rFonts w:ascii="Arial" w:hAnsi="Arial" w:cs="Arial"/>
+          <w:noProof/>
+          <w:lang w:eastAsia="fr-FR"/>
+        </w:rPr>
+        <w:drawing>
+          <wp:anchor distT="0" distB="0" distL="114300" distR="114300" simplePos="0" relativeHeight="251692032" behindDoc="1" locked="0" layoutInCell="1" allowOverlap="1">
+            <wp:simplePos x="0" y="0"/>
+            <wp:positionH relativeFrom="column">
+              <wp:posOffset>-2495550</wp:posOffset>
+            </wp:positionH>
+            <wp:positionV relativeFrom="paragraph">
+              <wp:posOffset>126365</wp:posOffset>
+            </wp:positionV>
+            <wp:extent cx="3324225" cy="3733800"/>
+            <wp:effectExtent l="19050" t="0" r="9525" b="0"/>
+            <wp:wrapTight wrapText="bothSides">
+              <wp:wrapPolygon edited="0">
+                <wp:start x="-124" y="0"/>
+                <wp:lineTo x="-124" y="21490"/>
+                <wp:lineTo x="21662" y="21490"/>
+                <wp:lineTo x="21662" y="0"/>
+                <wp:lineTo x="-124" y="0"/>
+              </wp:wrapPolygon>
+            </wp:wrapTight>
+            <wp:docPr id="18" name="Image 4" descr="C:\Users\loup.sonneville\Documents\GitHub\SN2_SFL4Manitou_23\captures d'écran\Github desktop\page connexion.png"/>
+            <wp:cNvGraphicFramePr>
+              <a:graphicFrameLocks xmlns:a="http://schemas.openxmlformats.org/drawingml/2006/main" noChangeAspect="1"/>
+            </wp:cNvGraphicFramePr>
+            <a:graphic xmlns:a="http://schemas.openxmlformats.org/drawingml/2006/main">
+              <a:graphicData uri="http://schemas.openxmlformats.org/drawingml/2006/picture">
+                <pic:pic xmlns:pic="http://schemas.openxmlformats.org/drawingml/2006/picture">
+                  <pic:nvPicPr>
+                    <pic:cNvPr id="0" name="Picture 4" descr="C:\Users\loup.sonneville\Documents\GitHub\SN2_SFL4Manitou_23\captures d'écran\Github desktop\page connexion.png"/>
+                    <pic:cNvPicPr>
+                      <a:picLocks noChangeAspect="1" noChangeArrowheads="1"/>
+                    </pic:cNvPicPr>
+                  </pic:nvPicPr>
+                  <pic:blipFill>
+                    <a:blip r:embed="rId24" cstate="print"/>
+                    <a:srcRect t="10908" r="43717"/>
+                    <a:stretch>
+                      <a:fillRect/>
+                    </a:stretch>
+                  </pic:blipFill>
+                  <pic:spPr bwMode="auto">
+                    <a:xfrm>
+                      <a:off x="0" y="0"/>
+                      <a:ext cx="3324225" cy="3733800"/>
+                    </a:xfrm>
+                    <a:prstGeom prst="rect">
+                      <a:avLst/>
+                    </a:prstGeom>
+                    <a:noFill/>
+                    <a:ln w="9525">
+                      <a:noFill/>
+                      <a:miter lim="800000"/>
+                      <a:headEnd/>
+                      <a:tailEnd/>
+                    </a:ln>
+                  </pic:spPr>
+                </pic:pic>
+              </a:graphicData>
+            </a:graphic>
+          </wp:anchor>
+        </w:drawing>
+      </w:r>
+    </w:p>
+    <w:p>
+      <w:pPr>
+        <w:rPr>
+          <w:rFonts w:ascii="Arial" w:hAnsi="Arial" w:cs="Arial"/>
+        </w:rPr>
+      </w:pPr>
+    </w:p>
+    <w:p>
+      <w:pPr>
+        <w:pStyle w:val="Titre1"/>
+        <w:numPr>
+          <w:ilvl w:val="0"/>
+          <w:numId w:val="0"/>
+        </w:numPr>
+        <w:ind w:left="720"/>
+      </w:pPr>
+      <w:r>
+        <w:t xml:space="preserve">Paramétrage de </w:t>
+      </w:r>
+      <w:proofErr w:type="spellStart"/>
+      <w:r>
+        <w:t>GitHub</w:t>
+      </w:r>
+      <w:proofErr w:type="spellEnd"/>
+      <w:r>
+        <w:t xml:space="preserve"> Desktop </w:t>
+      </w:r>
+    </w:p>
+    <w:p/>
+    <w:p>
+      <w:pPr>
+        <w:pStyle w:val="Default"/>
+        <w:numPr>
+          <w:ilvl w:val="0"/>
+          <w:numId w:val="2"/>
+        </w:numPr>
+        <w:rPr>
+          <w:sz w:val="23"/>
+          <w:szCs w:val="23"/>
+        </w:rPr>
+      </w:pPr>
+      <w:r>
+        <w:rPr>
+          <w:sz w:val="23"/>
+          <w:szCs w:val="23"/>
+        </w:rPr>
+        <w:t xml:space="preserve">Appropriation du dépôt sur </w:t>
+      </w:r>
+      <w:proofErr w:type="spellStart"/>
+      <w:r>
+        <w:rPr>
+          <w:sz w:val="23"/>
+          <w:szCs w:val="23"/>
+        </w:rPr>
+        <w:t>GitHubDesktop</w:t>
+      </w:r>
+      <w:proofErr w:type="spellEnd"/>
+      <w:r>
+        <w:rPr>
+          <w:sz w:val="23"/>
+          <w:szCs w:val="23"/>
+        </w:rPr>
+        <w:t xml:space="preserve"> </w:t>
+      </w:r>
+    </w:p>
+    <w:p>
+      <w:pPr>
+        <w:pStyle w:val="Default"/>
+        <w:ind w:left="360"/>
+        <w:rPr>
+          <w:sz w:val="23"/>
+          <w:szCs w:val="23"/>
+        </w:rPr>
+      </w:pPr>
+    </w:p>
+    <w:p>
+      <w:pPr>
+        <w:rPr>
+          <w:rFonts w:ascii="Arial" w:hAnsi="Arial" w:cs="Arial"/>
+        </w:rPr>
+      </w:pPr>
+      <w:r>
+        <w:rPr>
+          <w:rFonts w:ascii="Arial" w:hAnsi="Arial" w:cs="Arial"/>
+          <w:noProof/>
+          <w:sz w:val="23"/>
+          <w:szCs w:val="23"/>
+          <w:lang w:eastAsia="fr-FR"/>
+        </w:rPr>
+        <w:lastRenderedPageBreak/>
+        <w:drawing>
+          <wp:anchor distT="0" distB="0" distL="114300" distR="114300" simplePos="0" relativeHeight="251693056" behindDoc="1" locked="0" layoutInCell="1" allowOverlap="1">
+            <wp:simplePos x="0" y="0"/>
+            <wp:positionH relativeFrom="column">
+              <wp:posOffset>14605</wp:posOffset>
+            </wp:positionH>
+            <wp:positionV relativeFrom="paragraph">
+              <wp:posOffset>795655</wp:posOffset>
+            </wp:positionV>
+            <wp:extent cx="5762625" cy="3790950"/>
+            <wp:effectExtent l="19050" t="0" r="9525" b="0"/>
+            <wp:wrapTight wrapText="bothSides">
+              <wp:wrapPolygon edited="0">
+                <wp:start x="-71" y="0"/>
+                <wp:lineTo x="-71" y="21491"/>
+                <wp:lineTo x="21636" y="21491"/>
+                <wp:lineTo x="21636" y="0"/>
+                <wp:lineTo x="-71" y="0"/>
+              </wp:wrapPolygon>
+            </wp:wrapTight>
+            <wp:docPr id="23" name="Image 8" descr="C:\Users\loup.sonneville\Documents\GitHub\SN2_SFL4Manitou_23\captures d'écran\Github desktop\choix du repo.png"/>
+            <wp:cNvGraphicFramePr>
+              <a:graphicFrameLocks xmlns:a="http://schemas.openxmlformats.org/drawingml/2006/main" noChangeAspect="1"/>
+            </wp:cNvGraphicFramePr>
+            <a:graphic xmlns:a="http://schemas.openxmlformats.org/drawingml/2006/main">
+              <a:graphicData uri="http://schemas.openxmlformats.org/drawingml/2006/picture">
+                <pic:pic xmlns:pic="http://schemas.openxmlformats.org/drawingml/2006/picture">
+                  <pic:nvPicPr>
+                    <pic:cNvPr id="0" name="Picture 8" descr="C:\Users\loup.sonneville\Documents\GitHub\SN2_SFL4Manitou_23\captures d'écran\Github desktop\choix du repo.png"/>
+                    <pic:cNvPicPr>
+                      <a:picLocks noChangeAspect="1" noChangeArrowheads="1"/>
+                    </pic:cNvPicPr>
+                  </pic:nvPicPr>
+                  <pic:blipFill>
+                    <a:blip r:embed="rId25" cstate="print"/>
+                    <a:srcRect/>
+                    <a:stretch>
+                      <a:fillRect/>
+                    </a:stretch>
+                  </pic:blipFill>
+                  <pic:spPr bwMode="auto">
+                    <a:xfrm>
+                      <a:off x="0" y="0"/>
+                      <a:ext cx="5762625" cy="3790950"/>
+                    </a:xfrm>
+                    <a:prstGeom prst="rect">
+                      <a:avLst/>
+                    </a:prstGeom>
+                    <a:noFill/>
+                    <a:ln w="9525">
+                      <a:noFill/>
+                      <a:miter lim="800000"/>
+                      <a:headEnd/>
+                      <a:tailEnd/>
+                    </a:ln>
+                  </pic:spPr>
+                </pic:pic>
+              </a:graphicData>
+            </a:graphic>
+          </wp:anchor>
+        </w:drawing>
+      </w:r>
+      <w:r>
+        <w:rPr>
+          <w:rFonts w:ascii="Arial" w:hAnsi="Arial" w:cs="Arial"/>
+          <w:sz w:val="23"/>
+          <w:szCs w:val="23"/>
+        </w:rPr>
+        <w:t xml:space="preserve">Une fois dans le menu il va nous falloir importer le dépôt du projet sur l’application. Pour ce faire nous allons simplement cliquer sur « clone </w:t>
+      </w:r>
+      <w:proofErr w:type="gramStart"/>
+      <w:r>
+        <w:rPr>
+          <w:rFonts w:ascii="Arial" w:hAnsi="Arial" w:cs="Arial"/>
+          <w:sz w:val="23"/>
+          <w:szCs w:val="23"/>
+        </w:rPr>
+        <w:t>a</w:t>
+      </w:r>
+      <w:proofErr w:type="gramEnd"/>
+      <w:r>
+        <w:rPr>
+          <w:rFonts w:ascii="Arial" w:hAnsi="Arial" w:cs="Arial"/>
+          <w:sz w:val="23"/>
+          <w:szCs w:val="23"/>
+        </w:rPr>
+        <w:t xml:space="preserve"> </w:t>
+      </w:r>
+      <w:proofErr w:type="spellStart"/>
+      <w:r>
+        <w:rPr>
+          <w:rFonts w:ascii="Arial" w:hAnsi="Arial" w:cs="Arial"/>
+          <w:sz w:val="23"/>
+          <w:szCs w:val="23"/>
+        </w:rPr>
+        <w:t>repository</w:t>
+      </w:r>
+      <w:proofErr w:type="spellEnd"/>
+      <w:r>
+        <w:rPr>
+          <w:rFonts w:ascii="Arial" w:hAnsi="Arial" w:cs="Arial"/>
+          <w:sz w:val="23"/>
+          <w:szCs w:val="23"/>
+        </w:rPr>
+        <w:t xml:space="preserve"> </w:t>
+      </w:r>
+      <w:proofErr w:type="spellStart"/>
+      <w:r>
+        <w:rPr>
+          <w:rFonts w:ascii="Arial" w:hAnsi="Arial" w:cs="Arial"/>
+          <w:sz w:val="23"/>
+          <w:szCs w:val="23"/>
+        </w:rPr>
+        <w:t>from</w:t>
+      </w:r>
+      <w:proofErr w:type="spellEnd"/>
+      <w:r>
+        <w:rPr>
+          <w:rFonts w:ascii="Arial" w:hAnsi="Arial" w:cs="Arial"/>
+          <w:sz w:val="23"/>
+          <w:szCs w:val="23"/>
+        </w:rPr>
+        <w:t xml:space="preserve"> the internet… ». Puis sélectionner le répertoire </w:t>
+      </w:r>
+      <w:r>
+        <w:rPr>
+          <w:rFonts w:ascii="Arial" w:hAnsi="Arial" w:cs="Arial"/>
+          <w:sz w:val="23"/>
+          <w:szCs w:val="23"/>
+        </w:rPr>
+        <w:t>adéquat</w:t>
+      </w:r>
+      <w:r>
+        <w:rPr>
+          <w:rFonts w:ascii="Arial" w:hAnsi="Arial" w:cs="Arial"/>
+          <w:sz w:val="23"/>
+          <w:szCs w:val="23"/>
+        </w:rPr>
+        <w:t xml:space="preserve"> et cliquer sur clone. Vous arriverez automatiquement au menu du dépôt.</w:t>
+      </w:r>
+    </w:p>
+    <w:p>
+      <w:pPr>
+        <w:rPr>
+          <w:rFonts w:ascii="Arial" w:hAnsi="Arial" w:cs="Arial"/>
+          <w:noProof/>
+          <w:lang w:eastAsia="fr-FR"/>
+        </w:rPr>
+      </w:pPr>
+      <w:r>
+        <w:rPr>
+          <w:rFonts w:ascii="Arial" w:hAnsi="Arial" w:cs="Arial"/>
+          <w:noProof/>
+          <w:lang w:eastAsia="fr-FR"/>
+        </w:rPr>
+        <w:drawing>
+          <wp:inline distT="0" distB="0" distL="0" distR="0">
+            <wp:extent cx="5760720" cy="3837306"/>
+            <wp:effectExtent l="19050" t="0" r="0" b="0"/>
+            <wp:docPr id="25" name="Image 9" descr="C:\Users\loup.sonneville\Documents\GitHub\SN2_SFL4Manitou_23\captures d'écran\Github desktop\tableau de bord.png"/>
+            <wp:cNvGraphicFramePr>
+              <a:graphicFrameLocks xmlns:a="http://schemas.openxmlformats.org/drawingml/2006/main" noChangeAspect="1"/>
+            </wp:cNvGraphicFramePr>
+            <a:graphic xmlns:a="http://schemas.openxmlformats.org/drawingml/2006/main">
+              <a:graphicData uri="http://schemas.openxmlformats.org/drawingml/2006/picture">
+                <pic:pic xmlns:pic="http://schemas.openxmlformats.org/drawingml/2006/picture">
+                  <pic:nvPicPr>
+                    <pic:cNvPr id="0" name="Picture 9" descr="C:\Users\loup.sonneville\Documents\GitHub\SN2_SFL4Manitou_23\captures d'écran\Github desktop\tableau de bord.png"/>
+                    <pic:cNvPicPr>
+                      <a:picLocks noChangeAspect="1" noChangeArrowheads="1"/>
+                    </pic:cNvPicPr>
+                  </pic:nvPicPr>
+                  <pic:blipFill>
+                    <a:blip r:embed="rId26" cstate="print"/>
+                    <a:srcRect/>
+                    <a:stretch>
+                      <a:fillRect/>
+                    </a:stretch>
+                  </pic:blipFill>
+                  <pic:spPr bwMode="auto">
+                    <a:xfrm>
+                      <a:off x="0" y="0"/>
+                      <a:ext cx="5760720" cy="3837306"/>
+                    </a:xfrm>
+                    <a:prstGeom prst="rect">
+                      <a:avLst/>
+                    </a:prstGeom>
+                    <a:noFill/>
+                    <a:ln w="9525">
+                      <a:noFill/>
+                      <a:miter lim="800000"/>
+                      <a:headEnd/>
+                      <a:tailEnd/>
+                    </a:ln>
+                  </pic:spPr>
+                </pic:pic>
+              </a:graphicData>
+            </a:graphic>
+          </wp:inline>
+        </w:drawing>
+      </w:r>
+    </w:p>
+    <w:p>
+      <w:pPr>
+        <w:pStyle w:val="Default"/>
+        <w:rPr>
+          <w:sz w:val="23"/>
+          <w:szCs w:val="23"/>
+        </w:rPr>
+      </w:pPr>
+      <w:r>
+        <w:rPr>
+          <w:b/>
+          <w:bCs/>
+          <w:sz w:val="23"/>
+          <w:szCs w:val="23"/>
+        </w:rPr>
+        <w:lastRenderedPageBreak/>
+        <w:t xml:space="preserve">Ou </w:t>
+      </w:r>
+    </w:p>
+    <w:p>
+      <w:pPr>
+        <w:pStyle w:val="Default"/>
+        <w:rPr>
+          <w:sz w:val="23"/>
+          <w:szCs w:val="23"/>
+        </w:rPr>
+      </w:pPr>
+      <w:r>
+        <w:rPr>
+          <w:sz w:val="23"/>
+          <w:szCs w:val="23"/>
+        </w:rPr>
+        <w:t xml:space="preserve">Une fois </w:t>
+      </w:r>
+      <w:proofErr w:type="spellStart"/>
+      <w:r>
+        <w:rPr>
+          <w:sz w:val="23"/>
+          <w:szCs w:val="23"/>
+        </w:rPr>
+        <w:t>GitHub</w:t>
+      </w:r>
+      <w:proofErr w:type="spellEnd"/>
+      <w:r>
+        <w:rPr>
+          <w:sz w:val="23"/>
+          <w:szCs w:val="23"/>
+        </w:rPr>
+        <w:t xml:space="preserve"> Desktop installé, ouvrir le fichier .</w:t>
+      </w:r>
+      <w:proofErr w:type="spellStart"/>
+      <w:r>
+        <w:rPr>
+          <w:sz w:val="23"/>
+          <w:szCs w:val="23"/>
+        </w:rPr>
+        <w:t>exe</w:t>
+      </w:r>
+      <w:proofErr w:type="spellEnd"/>
+      <w:r>
+        <w:rPr>
+          <w:sz w:val="23"/>
+          <w:szCs w:val="23"/>
+        </w:rPr>
+        <w:t xml:space="preserve"> de </w:t>
+      </w:r>
+      <w:proofErr w:type="spellStart"/>
+      <w:r>
+        <w:rPr>
+          <w:sz w:val="23"/>
+          <w:szCs w:val="23"/>
+        </w:rPr>
+        <w:t>GitHub</w:t>
+      </w:r>
+      <w:proofErr w:type="spellEnd"/>
+      <w:r>
+        <w:rPr>
+          <w:sz w:val="23"/>
+          <w:szCs w:val="23"/>
+        </w:rPr>
+        <w:t xml:space="preserve"> Desktop. </w:t>
+      </w:r>
+    </w:p>
+    <w:p>
+      <w:pPr>
+        <w:pStyle w:val="Default"/>
+        <w:rPr>
+          <w:sz w:val="23"/>
+          <w:szCs w:val="23"/>
+        </w:rPr>
+      </w:pPr>
+      <w:r>
+        <w:rPr>
+          <w:sz w:val="23"/>
+          <w:szCs w:val="23"/>
+        </w:rPr>
+        <w:t xml:space="preserve">Cliquer sur « File » « New </w:t>
+      </w:r>
+      <w:proofErr w:type="spellStart"/>
+      <w:r>
+        <w:rPr>
+          <w:sz w:val="23"/>
+          <w:szCs w:val="23"/>
+        </w:rPr>
+        <w:t>repository</w:t>
+      </w:r>
+      <w:proofErr w:type="spellEnd"/>
+      <w:r>
+        <w:rPr>
+          <w:sz w:val="23"/>
+          <w:szCs w:val="23"/>
+        </w:rPr>
+        <w:t xml:space="preserve"> » </w:t>
+      </w:r>
+    </w:p>
+    <w:p>
+      <w:pPr>
+        <w:pStyle w:val="Default"/>
+        <w:rPr>
+          <w:sz w:val="23"/>
+          <w:szCs w:val="23"/>
+        </w:rPr>
+      </w:pPr>
+      <w:r>
+        <w:rPr>
+          <w:noProof/>
+          <w:lang w:eastAsia="fr-FR"/>
+        </w:rPr>
+        <w:drawing>
+          <wp:inline distT="0" distB="0" distL="0" distR="0">
+            <wp:extent cx="5267325" cy="3816381"/>
+            <wp:effectExtent l="19050" t="0" r="9525" b="0"/>
+            <wp:docPr id="27" name="Image 10"/>
+            <wp:cNvGraphicFramePr>
+              <a:graphicFrameLocks xmlns:a="http://schemas.openxmlformats.org/drawingml/2006/main" noChangeAspect="1"/>
+            </wp:cNvGraphicFramePr>
+            <a:graphic xmlns:a="http://schemas.openxmlformats.org/drawingml/2006/main">
+              <a:graphicData uri="http://schemas.openxmlformats.org/drawingml/2006/picture">
+                <pic:pic xmlns:pic="http://schemas.openxmlformats.org/drawingml/2006/picture">
+                  <pic:nvPicPr>
+                    <pic:cNvPr id="0" name="Picture 10"/>
+                    <pic:cNvPicPr>
+                      <a:picLocks noChangeAspect="1" noChangeArrowheads="1"/>
+                    </pic:cNvPicPr>
+                  </pic:nvPicPr>
+                  <pic:blipFill>
+                    <a:blip r:embed="rId27" cstate="print"/>
+                    <a:srcRect l="22497" t="28796" r="22497" b="7199"/>
+                    <a:stretch>
+                      <a:fillRect/>
+                    </a:stretch>
+                  </pic:blipFill>
+                  <pic:spPr bwMode="auto">
+                    <a:xfrm>
+                      <a:off x="0" y="0"/>
+                      <a:ext cx="5267325" cy="3816381"/>
+                    </a:xfrm>
+                    <a:prstGeom prst="rect">
+                      <a:avLst/>
+                    </a:prstGeom>
+                    <a:noFill/>
+                    <a:ln w="9525">
+                      <a:noFill/>
+                      <a:miter lim="800000"/>
+                      <a:headEnd/>
+                      <a:tailEnd/>
+                    </a:ln>
+                  </pic:spPr>
+                </pic:pic>
+              </a:graphicData>
+            </a:graphic>
+          </wp:inline>
+        </w:drawing>
+      </w:r>
+    </w:p>
+    <w:p>
+      <w:pPr>
+        <w:pStyle w:val="Default"/>
+        <w:rPr>
+          <w:sz w:val="23"/>
+          <w:szCs w:val="23"/>
+        </w:rPr>
+      </w:pPr>
+    </w:p>
+    <w:p>
+      <w:pPr>
+        <w:pStyle w:val="Default"/>
+        <w:rPr>
+          <w:sz w:val="23"/>
+          <w:szCs w:val="23"/>
+        </w:rPr>
+      </w:pPr>
+    </w:p>
+    <w:p>
+      <w:pPr>
+        <w:pStyle w:val="Default"/>
+        <w:rPr>
+          <w:sz w:val="23"/>
+          <w:szCs w:val="23"/>
+        </w:rPr>
+      </w:pPr>
+    </w:p>
+    <w:p>
+      <w:pPr>
+        <w:pStyle w:val="Default"/>
+        <w:rPr>
+          <w:sz w:val="23"/>
+          <w:szCs w:val="23"/>
+        </w:rPr>
+      </w:pPr>
+    </w:p>
+    <w:p>
+      <w:pPr>
+        <w:pStyle w:val="Default"/>
+        <w:rPr>
+          <w:sz w:val="23"/>
+          <w:szCs w:val="23"/>
+        </w:rPr>
+      </w:pPr>
+      <w:r>
+        <w:rPr>
+          <w:sz w:val="23"/>
+          <w:szCs w:val="23"/>
+        </w:rPr>
+        <w:t xml:space="preserve">Puis entrez dans les champs le nom et le chemin d’accès à votre dépôt </w:t>
+      </w:r>
+      <w:proofErr w:type="spellStart"/>
+      <w:r>
+        <w:rPr>
+          <w:sz w:val="23"/>
+          <w:szCs w:val="23"/>
+        </w:rPr>
+        <w:t>GitHub</w:t>
+      </w:r>
+      <w:proofErr w:type="spellEnd"/>
+      <w:r>
+        <w:rPr>
+          <w:sz w:val="23"/>
+          <w:szCs w:val="23"/>
+        </w:rPr>
+        <w:t xml:space="preserve"> puis cliquez sur « </w:t>
+      </w:r>
+      <w:proofErr w:type="spellStart"/>
+      <w:r>
+        <w:rPr>
+          <w:sz w:val="23"/>
+          <w:szCs w:val="23"/>
+        </w:rPr>
+        <w:t>Create</w:t>
+      </w:r>
+      <w:proofErr w:type="spellEnd"/>
+      <w:r>
+        <w:rPr>
+          <w:sz w:val="23"/>
+          <w:szCs w:val="23"/>
+        </w:rPr>
+        <w:t xml:space="preserve"> </w:t>
+      </w:r>
+      <w:proofErr w:type="spellStart"/>
+      <w:r>
+        <w:rPr>
+          <w:sz w:val="23"/>
+          <w:szCs w:val="23"/>
+        </w:rPr>
+        <w:t>repository</w:t>
+      </w:r>
+      <w:proofErr w:type="spellEnd"/>
+      <w:r>
+        <w:rPr>
+          <w:sz w:val="23"/>
+          <w:szCs w:val="23"/>
+        </w:rPr>
+        <w:t xml:space="preserve"> ». </w:t>
+      </w:r>
+    </w:p>
+    <w:p>
+      <w:pPr>
+        <w:pStyle w:val="Default"/>
+        <w:rPr>
+          <w:sz w:val="23"/>
+          <w:szCs w:val="23"/>
+        </w:rPr>
+      </w:pPr>
+      <w:r>
+        <w:rPr>
+          <w:sz w:val="23"/>
+          <w:szCs w:val="23"/>
+        </w:rPr>
+        <w:t xml:space="preserve">2) Invitation sur le dépôt </w:t>
+      </w:r>
+    </w:p>
+    <w:p>
+      <w:pPr>
+        <w:rPr>
+          <w:rFonts w:ascii="Arial" w:hAnsi="Arial" w:cs="Arial"/>
+          <w:noProof/>
+          <w:lang w:eastAsia="fr-FR"/>
+        </w:rPr>
+      </w:pPr>
+      <w:r>
+        <w:rPr>
+          <w:rFonts w:ascii="Arial" w:hAnsi="Arial" w:cs="Arial"/>
+          <w:sz w:val="23"/>
+          <w:szCs w:val="23"/>
+        </w:rPr>
+        <w:t xml:space="preserve">Pour inviter un membre sur projet il nous faut retourner sur la page de </w:t>
+      </w:r>
+      <w:proofErr w:type="spellStart"/>
+      <w:r>
+        <w:rPr>
+          <w:rFonts w:ascii="Arial" w:hAnsi="Arial" w:cs="Arial"/>
+          <w:sz w:val="23"/>
+          <w:szCs w:val="23"/>
+        </w:rPr>
+        <w:t>GitHub</w:t>
+      </w:r>
+      <w:proofErr w:type="spellEnd"/>
+      <w:r>
+        <w:rPr>
+          <w:rFonts w:ascii="Arial" w:hAnsi="Arial" w:cs="Arial"/>
+          <w:sz w:val="23"/>
+          <w:szCs w:val="23"/>
+        </w:rPr>
+        <w:t xml:space="preserve">, revenir dans notre projet, allez dans la partie « manage </w:t>
+      </w:r>
+      <w:proofErr w:type="spellStart"/>
+      <w:r>
+        <w:rPr>
+          <w:rFonts w:ascii="Arial" w:hAnsi="Arial" w:cs="Arial"/>
+          <w:sz w:val="23"/>
+          <w:szCs w:val="23"/>
+        </w:rPr>
+        <w:t>access</w:t>
+      </w:r>
+      <w:proofErr w:type="spellEnd"/>
+      <w:r>
+        <w:rPr>
+          <w:rFonts w:ascii="Arial" w:hAnsi="Arial" w:cs="Arial"/>
+          <w:sz w:val="23"/>
+          <w:szCs w:val="23"/>
+        </w:rPr>
+        <w:t xml:space="preserve"> » et inviter les membres voulus.</w:t>
+      </w:r>
+    </w:p>
+    <w:p>
+      <w:pPr>
+        <w:rPr>
+          <w:rFonts w:ascii="Arial" w:hAnsi="Arial" w:cs="Arial"/>
         </w:rPr>
       </w:pPr>
     </w:p>
@@ -2980,7 +3908,7 @@
       </w:pPr>
     </w:p>
     <w:sectPr>
-      <w:footerReference w:type="default" r:id="rId22"/>
+      <w:footerReference w:type="default" r:id="rId28"/>
       <w:pgSz w:w="11906" w:h="16838"/>
       <w:pgMar w:top="1417" w:right="1417" w:bottom="1417" w:left="1417" w:header="708" w:footer="708" w:gutter="0"/>
       <w:cols w:space="708"/>
@@ -3085,7 +4013,7 @@
                     <w:sz w:val="28"/>
                     <w:szCs w:val="28"/>
                   </w:rPr>
-                  <w:t>9</w:t>
+                  <w:t>11</w:t>
                 </w:r>
                 <w:r>
                   <w:rPr>
@@ -3114,7 +4042,7 @@
                       <w:sz w:val="28"/>
                       <w:szCs w:val="28"/>
                     </w:rPr>
-                    <w:t>9</w:t>
+                    <w:t>11</w:t>
                   </w:r>
                 </w:fldSimple>
               </w:p>
@@ -3218,6 +4146,95 @@
 <file path=word/numbering.xml><?xml version="1.0" encoding="utf-8"?>
 <w:numbering xmlns:ve="http://schemas.openxmlformats.org/markup-compatibility/2006" xmlns:o="urn:schemas-microsoft-com:office:office" xmlns:r="http://schemas.openxmlformats.org/officeDocument/2006/relationships" xmlns:m="http://schemas.openxmlformats.org/officeDocument/2006/math" xmlns:v="urn:schemas-microsoft-com:vml" xmlns:wp="http://schemas.openxmlformats.org/drawingml/2006/wordprocessingDrawing" xmlns:w10="urn:schemas-microsoft-com:office:word" xmlns:w="http://schemas.openxmlformats.org/wordprocessingml/2006/main" xmlns:wne="http://schemas.microsoft.com/office/word/2006/wordml">
   <w:abstractNum w:abstractNumId="0">
+    <w:nsid w:val="1471581D"/>
+    <w:multiLevelType w:val="hybridMultilevel"/>
+    <w:tmpl w:val="C62E61B6"/>
+    <w:lvl w:ilvl="0" w:tplc="040C0011">
+      <w:start w:val="1"/>
+      <w:numFmt w:val="decimal"/>
+      <w:lvlText w:val="%1)"/>
+      <w:lvlJc w:val="left"/>
+      <w:pPr>
+        <w:ind w:left="720" w:hanging="360"/>
+      </w:pPr>
+      <w:rPr>
+        <w:rFonts w:hint="default"/>
+      </w:rPr>
+    </w:lvl>
+    <w:lvl w:ilvl="1" w:tplc="040C0019" w:tentative="1">
+      <w:start w:val="1"/>
+      <w:numFmt w:val="lowerLetter"/>
+      <w:lvlText w:val="%2."/>
+      <w:lvlJc w:val="left"/>
+      <w:pPr>
+        <w:ind w:left="1440" w:hanging="360"/>
+      </w:pPr>
+    </w:lvl>
+    <w:lvl w:ilvl="2" w:tplc="040C001B" w:tentative="1">
+      <w:start w:val="1"/>
+      <w:numFmt w:val="lowerRoman"/>
+      <w:lvlText w:val="%3."/>
+      <w:lvlJc w:val="right"/>
+      <w:pPr>
+        <w:ind w:left="2160" w:hanging="180"/>
+      </w:pPr>
+    </w:lvl>
+    <w:lvl w:ilvl="3" w:tplc="040C000F" w:tentative="1">
+      <w:start w:val="1"/>
+      <w:numFmt w:val="decimal"/>
+      <w:lvlText w:val="%4."/>
+      <w:lvlJc w:val="left"/>
+      <w:pPr>
+        <w:ind w:left="2880" w:hanging="360"/>
+      </w:pPr>
+    </w:lvl>
+    <w:lvl w:ilvl="4" w:tplc="040C0019" w:tentative="1">
+      <w:start w:val="1"/>
+      <w:numFmt w:val="lowerLetter"/>
+      <w:lvlText w:val="%5."/>
+      <w:lvlJc w:val="left"/>
+      <w:pPr>
+        <w:ind w:left="3600" w:hanging="360"/>
+      </w:pPr>
+    </w:lvl>
+    <w:lvl w:ilvl="5" w:tplc="040C001B" w:tentative="1">
+      <w:start w:val="1"/>
+      <w:numFmt w:val="lowerRoman"/>
+      <w:lvlText w:val="%6."/>
+      <w:lvlJc w:val="right"/>
+      <w:pPr>
+        <w:ind w:left="4320" w:hanging="180"/>
+      </w:pPr>
+    </w:lvl>
+    <w:lvl w:ilvl="6" w:tplc="040C000F" w:tentative="1">
+      <w:start w:val="1"/>
+      <w:numFmt w:val="decimal"/>
+      <w:lvlText w:val="%7."/>
+      <w:lvlJc w:val="left"/>
+      <w:pPr>
+        <w:ind w:left="5040" w:hanging="360"/>
+      </w:pPr>
+    </w:lvl>
+    <w:lvl w:ilvl="7" w:tplc="040C0019" w:tentative="1">
+      <w:start w:val="1"/>
+      <w:numFmt w:val="lowerLetter"/>
+      <w:lvlText w:val="%8."/>
+      <w:lvlJc w:val="left"/>
+      <w:pPr>
+        <w:ind w:left="5760" w:hanging="360"/>
+      </w:pPr>
+    </w:lvl>
+    <w:lvl w:ilvl="8" w:tplc="040C001B" w:tentative="1">
+      <w:start w:val="1"/>
+      <w:numFmt w:val="lowerRoman"/>
+      <w:lvlText w:val="%9."/>
+      <w:lvlJc w:val="right"/>
+      <w:pPr>
+        <w:ind w:left="6480" w:hanging="180"/>
+      </w:pPr>
+    </w:lvl>
+  </w:abstractNum>
+  <w:abstractNum w:abstractNumId="1">
     <w:nsid w:val="7B815F86"/>
     <w:multiLevelType w:val="hybridMultilevel"/>
     <w:tmpl w:val="B2027410"/>
@@ -3308,6 +4325,9 @@
     </w:lvl>
   </w:abstractNum>
   <w:num w:numId="1">
+    <w:abstractNumId w:val="1"/>
+  </w:num>
+  <w:num w:numId="2">
     <w:abstractNumId w:val="0"/>
   </w:num>
 </w:numbering>
@@ -3993,7 +5013,7 @@
 </file>
 
 <file path=customXml/itemProps1.xml><?xml version="1.0" encoding="utf-8"?>
-<ds:datastoreItem xmlns:ds="http://schemas.openxmlformats.org/officeDocument/2006/customXml" ds:itemID="{C4ECAF1C-659E-4E94-A3B0-CA356AB82A91}">
+<ds:datastoreItem xmlns:ds="http://schemas.openxmlformats.org/officeDocument/2006/customXml" ds:itemID="{C3E1A206-E153-4498-9DBD-7CBC5D003D55}">
   <ds:schemaRefs>
     <ds:schemaRef ds:uri="http://schemas.openxmlformats.org/officeDocument/2006/bibliography"/>
   </ds:schemaRefs>

</xml_diff>

<commit_message>
commit pour le rapport
</commit_message>
<xml_diff>
--- a/Loup SONNEVILLE/Rapports/Rapport GitHub.docx
+++ b/Loup SONNEVILLE/Rapports/Rapport GitHub.docx
@@ -157,7 +157,7 @@
                     <a:blip r:embed="rId8" cstate="print">
                       <a:extLst>
                         <a:ext uri="{28A0092B-C50C-407E-A947-70E740481C1C}">
-                          <a14:useLocalDpi xmlns:a14="http://schemas.microsoft.com/office/drawing/2010/main" xmlns:wps="http://schemas.microsoft.com/office/word/2010/wordprocessingShape" xmlns:wpi="http://schemas.microsoft.com/office/word/2010/wordprocessingInk" xmlns:wpg="http://schemas.microsoft.com/office/word/2010/wordprocessingGroup" xmlns:w16se="http://schemas.microsoft.com/office/word/2015/wordml/symex" xmlns:w16sdtdh="http://schemas.microsoft.com/office/word/2020/wordml/sdtdatahash" xmlns:w16="http://schemas.microsoft.com/office/word/2018/wordml" xmlns:w16cid="http://schemas.microsoft.com/office/word/2016/wordml/cid" xmlns:w16cex="http://schemas.microsoft.com/office/word/2018/wordml/cex" xmlns:w15="http://schemas.microsoft.com/office/word/2012/wordml" xmlns:w14="http://schemas.microsoft.com/office/word/2010/wordml" xmlns:w="http://schemas.openxmlformats.org/wordprocessingml/2006/main" xmlns:w10="urn:schemas-microsoft-com:office:word" xmlns:wp14="http://schemas.microsoft.com/office/word/2010/wordprocessingDrawing" xmlns:v="urn:schemas-microsoft-com:vml" xmlns:oel="http://schemas.microsoft.com/office/2019/extlst" xmlns:o="urn:schemas-microsoft-com:office:office" xmlns:am3d="http://schemas.microsoft.com/office/drawing/2017/model3d" xmlns:aink="http://schemas.microsoft.com/office/drawing/2016/ink" xmlns:mc="http://schemas.openxmlformats.org/markup-compatibility/2006" xmlns:cx8="http://schemas.microsoft.com/office/drawing/2016/5/14/chartex" xmlns:cx7="http://schemas.microsoft.com/office/drawing/2016/5/13/chartex" xmlns:cx6="http://schemas.microsoft.com/office/drawing/2016/5/12/chartex" xmlns:cx5="http://schemas.microsoft.com/office/drawing/2016/5/11/chartex" xmlns:cx4="http://schemas.microsoft.com/office/drawing/2016/5/10/chartex" xmlns:cx3="http://schemas.microsoft.com/office/drawing/2016/5/9/chartex" xmlns:cx2="http://schemas.microsoft.com/office/drawing/2015/10/21/chartex" xmlns:cx1="http://schemas.microsoft.com/office/drawing/2015/9/8/chartex" xmlns:cx="http://schemas.microsoft.com/office/drawing/2014/chartex" xmlns:wpc="http://schemas.microsoft.com/office/word/2010/wordprocessingCanvas" xmlns="" val="0"/>
+                          <a14:useLocalDpi xmlns="" xmlns:wpc="http://schemas.microsoft.com/office/word/2010/wordprocessingCanvas" xmlns:cx="http://schemas.microsoft.com/office/drawing/2014/chartex" xmlns:cx1="http://schemas.microsoft.com/office/drawing/2015/9/8/chartex" xmlns:cx2="http://schemas.microsoft.com/office/drawing/2015/10/21/chartex" xmlns:cx3="http://schemas.microsoft.com/office/drawing/2016/5/9/chartex" xmlns:cx4="http://schemas.microsoft.com/office/drawing/2016/5/10/chartex" xmlns:cx5="http://schemas.microsoft.com/office/drawing/2016/5/11/chartex" xmlns:cx6="http://schemas.microsoft.com/office/drawing/2016/5/12/chartex" xmlns:cx7="http://schemas.microsoft.com/office/drawing/2016/5/13/chartex" xmlns:cx8="http://schemas.microsoft.com/office/drawing/2016/5/14/chartex" xmlns:mc="http://schemas.openxmlformats.org/markup-compatibility/2006" xmlns:aink="http://schemas.microsoft.com/office/drawing/2016/ink" xmlns:am3d="http://schemas.microsoft.com/office/drawing/2017/model3d" xmlns:o="urn:schemas-microsoft-com:office:office" xmlns:oel="http://schemas.microsoft.com/office/2019/extlst" xmlns:v="urn:schemas-microsoft-com:vml" xmlns:wp14="http://schemas.microsoft.com/office/word/2010/wordprocessingDrawing" xmlns:w10="urn:schemas-microsoft-com:office:word" xmlns:w="http://schemas.openxmlformats.org/wordprocessingml/2006/main" xmlns:w14="http://schemas.microsoft.com/office/word/2010/wordml" xmlns:w15="http://schemas.microsoft.com/office/word/2012/wordml" xmlns:w16cex="http://schemas.microsoft.com/office/word/2018/wordml/cex" xmlns:w16cid="http://schemas.microsoft.com/office/word/2016/wordml/cid" xmlns:w16="http://schemas.microsoft.com/office/word/2018/wordml" xmlns:w16sdtdh="http://schemas.microsoft.com/office/word/2020/wordml/sdtdatahash" xmlns:w16se="http://schemas.microsoft.com/office/word/2015/wordml/symex" xmlns:wpg="http://schemas.microsoft.com/office/word/2010/wordprocessingGroup" xmlns:wpi="http://schemas.microsoft.com/office/word/2010/wordprocessingInk" xmlns:wps="http://schemas.microsoft.com/office/word/2010/wordprocessingShape" xmlns:a14="http://schemas.microsoft.com/office/drawing/2010/main" val="0"/>
                         </a:ext>
                       </a:extLst>
                     </a:blip>
@@ -451,7 +451,7 @@
                     <a:blip r:embed="rId9" cstate="print">
                       <a:extLst>
                         <a:ext uri="{28A0092B-C50C-407E-A947-70E740481C1C}">
-                          <a14:useLocalDpi xmlns:a14="http://schemas.microsoft.com/office/drawing/2010/main" xmlns:wps="http://schemas.microsoft.com/office/word/2010/wordprocessingShape" xmlns:wpi="http://schemas.microsoft.com/office/word/2010/wordprocessingInk" xmlns:wpg="http://schemas.microsoft.com/office/word/2010/wordprocessingGroup" xmlns:w16se="http://schemas.microsoft.com/office/word/2015/wordml/symex" xmlns:w16sdtdh="http://schemas.microsoft.com/office/word/2020/wordml/sdtdatahash" xmlns:w16="http://schemas.microsoft.com/office/word/2018/wordml" xmlns:w16cid="http://schemas.microsoft.com/office/word/2016/wordml/cid" xmlns:w16cex="http://schemas.microsoft.com/office/word/2018/wordml/cex" xmlns:w15="http://schemas.microsoft.com/office/word/2012/wordml" xmlns:w14="http://schemas.microsoft.com/office/word/2010/wordml" xmlns:w="http://schemas.openxmlformats.org/wordprocessingml/2006/main" xmlns:w10="urn:schemas-microsoft-com:office:word" xmlns:wp14="http://schemas.microsoft.com/office/word/2010/wordprocessingDrawing" xmlns:v="urn:schemas-microsoft-com:vml" xmlns:oel="http://schemas.microsoft.com/office/2019/extlst" xmlns:o="urn:schemas-microsoft-com:office:office" xmlns:am3d="http://schemas.microsoft.com/office/drawing/2017/model3d" xmlns:aink="http://schemas.microsoft.com/office/drawing/2016/ink" xmlns:mc="http://schemas.openxmlformats.org/markup-compatibility/2006" xmlns:cx8="http://schemas.microsoft.com/office/drawing/2016/5/14/chartex" xmlns:cx7="http://schemas.microsoft.com/office/drawing/2016/5/13/chartex" xmlns:cx6="http://schemas.microsoft.com/office/drawing/2016/5/12/chartex" xmlns:cx5="http://schemas.microsoft.com/office/drawing/2016/5/11/chartex" xmlns:cx4="http://schemas.microsoft.com/office/drawing/2016/5/10/chartex" xmlns:cx3="http://schemas.microsoft.com/office/drawing/2016/5/9/chartex" xmlns:cx2="http://schemas.microsoft.com/office/drawing/2015/10/21/chartex" xmlns:cx1="http://schemas.microsoft.com/office/drawing/2015/9/8/chartex" xmlns:cx="http://schemas.microsoft.com/office/drawing/2014/chartex" xmlns:wpc="http://schemas.microsoft.com/office/word/2010/wordprocessingCanvas" xmlns="" val="0"/>
+                          <a14:useLocalDpi xmlns="" xmlns:wpc="http://schemas.microsoft.com/office/word/2010/wordprocessingCanvas" xmlns:cx="http://schemas.microsoft.com/office/drawing/2014/chartex" xmlns:cx1="http://schemas.microsoft.com/office/drawing/2015/9/8/chartex" xmlns:cx2="http://schemas.microsoft.com/office/drawing/2015/10/21/chartex" xmlns:cx3="http://schemas.microsoft.com/office/drawing/2016/5/9/chartex" xmlns:cx4="http://schemas.microsoft.com/office/drawing/2016/5/10/chartex" xmlns:cx5="http://schemas.microsoft.com/office/drawing/2016/5/11/chartex" xmlns:cx6="http://schemas.microsoft.com/office/drawing/2016/5/12/chartex" xmlns:cx7="http://schemas.microsoft.com/office/drawing/2016/5/13/chartex" xmlns:cx8="http://schemas.microsoft.com/office/drawing/2016/5/14/chartex" xmlns:mc="http://schemas.openxmlformats.org/markup-compatibility/2006" xmlns:aink="http://schemas.microsoft.com/office/drawing/2016/ink" xmlns:am3d="http://schemas.microsoft.com/office/drawing/2017/model3d" xmlns:o="urn:schemas-microsoft-com:office:office" xmlns:oel="http://schemas.microsoft.com/office/2019/extlst" xmlns:v="urn:schemas-microsoft-com:vml" xmlns:wp14="http://schemas.microsoft.com/office/word/2010/wordprocessingDrawing" xmlns:w10="urn:schemas-microsoft-com:office:word" xmlns:w="http://schemas.openxmlformats.org/wordprocessingml/2006/main" xmlns:w14="http://schemas.microsoft.com/office/word/2010/wordml" xmlns:w15="http://schemas.microsoft.com/office/word/2012/wordml" xmlns:w16cex="http://schemas.microsoft.com/office/word/2018/wordml/cex" xmlns:w16cid="http://schemas.microsoft.com/office/word/2016/wordml/cid" xmlns:w16="http://schemas.microsoft.com/office/word/2018/wordml" xmlns:w16sdtdh="http://schemas.microsoft.com/office/word/2020/wordml/sdtdatahash" xmlns:w16se="http://schemas.microsoft.com/office/word/2015/wordml/symex" xmlns:wpg="http://schemas.microsoft.com/office/word/2010/wordprocessingGroup" xmlns:wpi="http://schemas.microsoft.com/office/word/2010/wordprocessingInk" xmlns:wps="http://schemas.microsoft.com/office/word/2010/wordprocessingShape" xmlns:a14="http://schemas.microsoft.com/office/drawing/2010/main" val="0"/>
                         </a:ext>
                       </a:extLst>
                     </a:blip>
@@ -4588,10 +4588,426 @@
     </w:p>
     <w:p>
       <w:pPr>
-        <w:rPr>
-          <w:rFonts w:ascii="Arial" w:hAnsi="Arial" w:cs="Arial"/>
-        </w:rPr>
-      </w:pPr>
+        <w:pStyle w:val="Default"/>
+        <w:rPr>
+          <w:sz w:val="23"/>
+          <w:szCs w:val="23"/>
+        </w:rPr>
+      </w:pPr>
+      <w:r>
+        <w:rPr>
+          <w:sz w:val="23"/>
+          <w:szCs w:val="23"/>
+        </w:rPr>
+        <w:t xml:space="preserve">Vous pouvez aussi voir le contenu du fichier avec les lignes modifiées en jaune, ajoutées en vert et supprimées et rouge. </w:t>
+      </w:r>
+    </w:p>
+    <w:p>
+      <w:pPr>
+        <w:rPr>
+          <w:rFonts w:ascii="Arial" w:hAnsi="Arial" w:cs="Arial"/>
+        </w:rPr>
+      </w:pPr>
+      <w:r>
+        <w:rPr>
+          <w:rFonts w:ascii="Arial" w:hAnsi="Arial" w:cs="Arial"/>
+          <w:sz w:val="23"/>
+          <w:szCs w:val="23"/>
+        </w:rPr>
+        <w:t xml:space="preserve">Pour finir, vous devez cliquer sur « Push </w:t>
+      </w:r>
+      <w:proofErr w:type="spellStart"/>
+      <w:r>
+        <w:rPr>
+          <w:rFonts w:ascii="Arial" w:hAnsi="Arial" w:cs="Arial"/>
+          <w:sz w:val="23"/>
+          <w:szCs w:val="23"/>
+        </w:rPr>
+        <w:t>origin</w:t>
+      </w:r>
+      <w:proofErr w:type="spellEnd"/>
+      <w:r>
+        <w:rPr>
+          <w:rFonts w:ascii="Arial" w:hAnsi="Arial" w:cs="Arial"/>
+          <w:sz w:val="23"/>
+          <w:szCs w:val="23"/>
+        </w:rPr>
+        <w:t xml:space="preserve"> ».</w:t>
+      </w:r>
+    </w:p>
+    <w:p>
+      <w:pPr>
+        <w:rPr>
+          <w:rFonts w:ascii="Arial" w:hAnsi="Arial" w:cs="Arial"/>
+        </w:rPr>
+      </w:pPr>
+    </w:p>
+    <w:p>
+      <w:pPr>
+        <w:rPr>
+          <w:rFonts w:ascii="Arial" w:hAnsi="Arial" w:cs="Arial"/>
+        </w:rPr>
+      </w:pPr>
+    </w:p>
+    <w:p>
+      <w:pPr>
+        <w:pStyle w:val="Default"/>
+        <w:rPr>
+          <w:sz w:val="23"/>
+          <w:szCs w:val="23"/>
+        </w:rPr>
+      </w:pPr>
+      <w:r>
+        <w:rPr>
+          <w:sz w:val="23"/>
+          <w:szCs w:val="23"/>
+        </w:rPr>
+        <w:t xml:space="preserve">4) Gestion des fichiers dans le dépôt avec </w:t>
+      </w:r>
+      <w:proofErr w:type="spellStart"/>
+      <w:r>
+        <w:rPr>
+          <w:sz w:val="23"/>
+          <w:szCs w:val="23"/>
+        </w:rPr>
+        <w:t>GitHub</w:t>
+      </w:r>
+      <w:proofErr w:type="spellEnd"/>
+      <w:r>
+        <w:rPr>
+          <w:sz w:val="23"/>
+          <w:szCs w:val="23"/>
+        </w:rPr>
+        <w:t xml:space="preserve"> Desktop </w:t>
+      </w:r>
+    </w:p>
+    <w:p>
+      <w:pPr>
+        <w:rPr>
+          <w:rFonts w:ascii="Arial" w:hAnsi="Arial" w:cs="Arial"/>
+        </w:rPr>
+      </w:pPr>
+      <w:r>
+        <w:rPr>
+          <w:rFonts w:ascii="Arial" w:hAnsi="Arial" w:cs="Arial"/>
+          <w:sz w:val="23"/>
+          <w:szCs w:val="23"/>
+        </w:rPr>
+        <w:t xml:space="preserve">Pour ajouter des fichiers au dépôt, il faut faire glisser les fichiers dans la zone « </w:t>
+      </w:r>
+      <w:proofErr w:type="spellStart"/>
+      <w:r>
+        <w:rPr>
+          <w:rFonts w:ascii="Arial" w:hAnsi="Arial" w:cs="Arial"/>
+          <w:b/>
+          <w:bCs/>
+          <w:sz w:val="23"/>
+          <w:szCs w:val="23"/>
+        </w:rPr>
+        <w:t>changed</w:t>
+      </w:r>
+      <w:proofErr w:type="spellEnd"/>
+      <w:r>
+        <w:rPr>
+          <w:rFonts w:ascii="Arial" w:hAnsi="Arial" w:cs="Arial"/>
+          <w:b/>
+          <w:bCs/>
+          <w:sz w:val="23"/>
+          <w:szCs w:val="23"/>
+        </w:rPr>
+        <w:t xml:space="preserve"> files </w:t>
+      </w:r>
+      <w:r>
+        <w:rPr>
+          <w:rFonts w:ascii="Arial" w:hAnsi="Arial" w:cs="Arial"/>
+          <w:sz w:val="23"/>
+          <w:szCs w:val="23"/>
+        </w:rPr>
+        <w:t xml:space="preserve">» ou ajouter les fichiers directement dans le clone du dépôt de l’application, cliquer sur « </w:t>
+      </w:r>
+      <w:r>
+        <w:rPr>
+          <w:rFonts w:ascii="Arial" w:hAnsi="Arial" w:cs="Arial"/>
+          <w:b/>
+          <w:bCs/>
+          <w:sz w:val="23"/>
+          <w:szCs w:val="23"/>
+        </w:rPr>
+        <w:t xml:space="preserve">commit to main </w:t>
+      </w:r>
+      <w:r>
+        <w:rPr>
+          <w:rFonts w:ascii="Arial" w:hAnsi="Arial" w:cs="Arial"/>
+          <w:sz w:val="23"/>
+          <w:szCs w:val="23"/>
+        </w:rPr>
+        <w:t xml:space="preserve">» puis cliquer sur l’onglet </w:t>
+      </w:r>
+      <w:proofErr w:type="spellStart"/>
+      <w:r>
+        <w:rPr>
+          <w:rFonts w:ascii="Arial" w:hAnsi="Arial" w:cs="Arial"/>
+          <w:b/>
+          <w:bCs/>
+          <w:sz w:val="23"/>
+          <w:szCs w:val="23"/>
+        </w:rPr>
+        <w:t>repository</w:t>
+      </w:r>
+      <w:proofErr w:type="spellEnd"/>
+      <w:r>
+        <w:rPr>
+          <w:rFonts w:ascii="Arial" w:hAnsi="Arial" w:cs="Arial"/>
+          <w:b/>
+          <w:bCs/>
+          <w:sz w:val="23"/>
+          <w:szCs w:val="23"/>
+        </w:rPr>
+        <w:t xml:space="preserve"> </w:t>
+      </w:r>
+      <w:r>
+        <w:rPr>
+          <w:rFonts w:ascii="Arial" w:hAnsi="Arial" w:cs="Arial"/>
+          <w:sz w:val="23"/>
+          <w:szCs w:val="23"/>
+        </w:rPr>
+        <w:t xml:space="preserve">dans la barre d’outils afin de cliquer sur </w:t>
+      </w:r>
+      <w:r>
+        <w:rPr>
+          <w:rFonts w:ascii="Arial" w:hAnsi="Arial" w:cs="Arial"/>
+          <w:b/>
+          <w:bCs/>
+          <w:sz w:val="23"/>
+          <w:szCs w:val="23"/>
+        </w:rPr>
+        <w:t>push</w:t>
+      </w:r>
+      <w:r>
+        <w:rPr>
+          <w:rFonts w:ascii="Arial" w:hAnsi="Arial" w:cs="Arial"/>
+          <w:sz w:val="23"/>
+          <w:szCs w:val="23"/>
+        </w:rPr>
+        <w:t xml:space="preserve">. Et pour télécharger les fichiers il suffit juste d’aller dans l’onglet </w:t>
+      </w:r>
+      <w:proofErr w:type="spellStart"/>
+      <w:r>
+        <w:rPr>
+          <w:rFonts w:ascii="Arial" w:hAnsi="Arial" w:cs="Arial"/>
+          <w:b/>
+          <w:bCs/>
+          <w:sz w:val="23"/>
+          <w:szCs w:val="23"/>
+        </w:rPr>
+        <w:t>repository</w:t>
+      </w:r>
+      <w:proofErr w:type="spellEnd"/>
+      <w:r>
+        <w:rPr>
+          <w:rFonts w:ascii="Arial" w:hAnsi="Arial" w:cs="Arial"/>
+          <w:b/>
+          <w:bCs/>
+          <w:sz w:val="23"/>
+          <w:szCs w:val="23"/>
+        </w:rPr>
+        <w:t xml:space="preserve"> </w:t>
+      </w:r>
+      <w:r>
+        <w:rPr>
+          <w:rFonts w:ascii="Arial" w:hAnsi="Arial" w:cs="Arial"/>
+          <w:sz w:val="23"/>
+          <w:szCs w:val="23"/>
+        </w:rPr>
+        <w:t xml:space="preserve">et de cliquer sur le bouton « </w:t>
+      </w:r>
+      <w:r>
+        <w:rPr>
+          <w:rFonts w:ascii="Arial" w:hAnsi="Arial" w:cs="Arial"/>
+          <w:b/>
+          <w:bCs/>
+          <w:sz w:val="23"/>
+          <w:szCs w:val="23"/>
+        </w:rPr>
+        <w:t xml:space="preserve">pull </w:t>
+      </w:r>
+      <w:r>
+        <w:rPr>
+          <w:rFonts w:ascii="Arial" w:hAnsi="Arial" w:cs="Arial"/>
+          <w:sz w:val="23"/>
+          <w:szCs w:val="23"/>
+        </w:rPr>
+        <w:t>» afin de tout copier.</w:t>
+      </w:r>
+    </w:p>
+    <w:p>
+      <w:pPr>
+        <w:rPr>
+          <w:rFonts w:ascii="Arial" w:hAnsi="Arial" w:cs="Arial"/>
+        </w:rPr>
+      </w:pPr>
+    </w:p>
+    <w:p>
+      <w:pPr>
+        <w:pStyle w:val="Default"/>
+        <w:rPr>
+          <w:sz w:val="23"/>
+          <w:szCs w:val="23"/>
+        </w:rPr>
+      </w:pPr>
+      <w:r>
+        <w:rPr>
+          <w:sz w:val="23"/>
+          <w:szCs w:val="23"/>
+        </w:rPr>
+        <w:t xml:space="preserve">Pour supprimer les fichiers il suffit d’aller dans le fichier clone de notre répertoire de </w:t>
+      </w:r>
+      <w:proofErr w:type="spellStart"/>
+      <w:r>
+        <w:rPr>
+          <w:sz w:val="23"/>
+          <w:szCs w:val="23"/>
+        </w:rPr>
+        <w:t>GitHub</w:t>
+      </w:r>
+      <w:proofErr w:type="spellEnd"/>
+      <w:r>
+        <w:rPr>
+          <w:sz w:val="23"/>
+          <w:szCs w:val="23"/>
+        </w:rPr>
+        <w:t xml:space="preserve"> Desktop et choisir le fichier à supprimer, appuyer sur « commit to master » et sur le bouton « push ». </w:t>
+      </w:r>
+    </w:p>
+    <w:p>
+      <w:pPr>
+        <w:pStyle w:val="Default"/>
+        <w:rPr>
+          <w:sz w:val="23"/>
+          <w:szCs w:val="23"/>
+        </w:rPr>
+      </w:pPr>
+      <w:r>
+        <w:rPr>
+          <w:sz w:val="23"/>
+          <w:szCs w:val="23"/>
+        </w:rPr>
+        <w:t xml:space="preserve">5) Clonage d’un dépôt </w:t>
+      </w:r>
+      <w:proofErr w:type="spellStart"/>
+      <w:r>
+        <w:rPr>
+          <w:sz w:val="23"/>
+          <w:szCs w:val="23"/>
+        </w:rPr>
+        <w:t>GitHub</w:t>
+      </w:r>
+      <w:proofErr w:type="spellEnd"/>
+      <w:r>
+        <w:rPr>
+          <w:sz w:val="23"/>
+          <w:szCs w:val="23"/>
+        </w:rPr>
+        <w:t xml:space="preserve"> Desktop </w:t>
+      </w:r>
+    </w:p>
+    <w:p>
+      <w:pPr>
+        <w:pStyle w:val="Default"/>
+        <w:rPr>
+          <w:sz w:val="23"/>
+          <w:szCs w:val="23"/>
+        </w:rPr>
+      </w:pPr>
+      <w:r>
+        <w:rPr>
+          <w:sz w:val="23"/>
+          <w:szCs w:val="23"/>
+        </w:rPr>
+        <w:t xml:space="preserve">Si vous êtes collaborateur d’un dépôt </w:t>
+      </w:r>
+      <w:proofErr w:type="spellStart"/>
+      <w:r>
+        <w:rPr>
+          <w:sz w:val="23"/>
+          <w:szCs w:val="23"/>
+        </w:rPr>
+        <w:t>GitHub</w:t>
+      </w:r>
+      <w:proofErr w:type="spellEnd"/>
+      <w:r>
+        <w:rPr>
+          <w:sz w:val="23"/>
+          <w:szCs w:val="23"/>
+        </w:rPr>
+        <w:t xml:space="preserve"> ou que vous avez créé un dépôt via le site web </w:t>
+      </w:r>
+      <w:proofErr w:type="spellStart"/>
+      <w:r>
+        <w:rPr>
+          <w:sz w:val="23"/>
+          <w:szCs w:val="23"/>
+        </w:rPr>
+        <w:t>GitHub</w:t>
+      </w:r>
+      <w:proofErr w:type="spellEnd"/>
+      <w:r>
+        <w:rPr>
+          <w:sz w:val="23"/>
+          <w:szCs w:val="23"/>
+        </w:rPr>
+        <w:t xml:space="preserve">, vous devez cloner le dépôt dans vos fichiers pour y avoir accès via </w:t>
+      </w:r>
+      <w:proofErr w:type="spellStart"/>
+      <w:r>
+        <w:rPr>
+          <w:sz w:val="23"/>
+          <w:szCs w:val="23"/>
+        </w:rPr>
+        <w:t>GitHub</w:t>
+      </w:r>
+      <w:proofErr w:type="spellEnd"/>
+      <w:r>
+        <w:rPr>
+          <w:sz w:val="23"/>
+          <w:szCs w:val="23"/>
+        </w:rPr>
+        <w:t xml:space="preserve"> Desktop. </w:t>
+      </w:r>
+    </w:p>
+    <w:p>
+      <w:pPr>
+        <w:rPr>
+          <w:rFonts w:ascii="Arial" w:hAnsi="Arial" w:cs="Arial"/>
+        </w:rPr>
+      </w:pPr>
+      <w:r>
+        <w:rPr>
+          <w:rFonts w:ascii="Arial" w:hAnsi="Arial" w:cs="Arial"/>
+          <w:sz w:val="23"/>
+          <w:szCs w:val="23"/>
+        </w:rPr>
+        <w:lastRenderedPageBreak/>
+        <w:t>Pour cela, rendez-vous sur https://github.com</w:t>
+      </w:r>
+      <w:proofErr w:type="gramStart"/>
+      <w:r>
+        <w:rPr>
+          <w:rFonts w:ascii="Arial" w:hAnsi="Arial" w:cs="Arial"/>
+          <w:sz w:val="23"/>
+          <w:szCs w:val="23"/>
+        </w:rPr>
+        <w:t>/ ,</w:t>
+      </w:r>
+      <w:proofErr w:type="gramEnd"/>
+      <w:r>
+        <w:rPr>
+          <w:rFonts w:ascii="Arial" w:hAnsi="Arial" w:cs="Arial"/>
+          <w:sz w:val="23"/>
+          <w:szCs w:val="23"/>
+        </w:rPr>
+        <w:t xml:space="preserve"> allez dans le dépôt que vous souhaitez cloner, Cliquez sur « Code » et copiez le lien Https.</w:t>
+      </w:r>
     </w:p>
     <w:sectPr>
       <w:footerReference w:type="default" r:id="rId30"/>
@@ -4699,7 +5115,7 @@
                     <w:sz w:val="28"/>
                     <w:szCs w:val="28"/>
                   </w:rPr>
-                  <w:t>12</w:t>
+                  <w:t>13</w:t>
                 </w:r>
                 <w:r>
                   <w:rPr>
@@ -4728,7 +5144,7 @@
                       <w:sz w:val="28"/>
                       <w:szCs w:val="28"/>
                     </w:rPr>
-                    <w:t>12</w:t>
+                    <w:t>13</w:t>
                   </w:r>
                 </w:fldSimple>
               </w:p>
@@ -5699,7 +6115,7 @@
 </file>
 
 <file path=customXml/itemProps1.xml><?xml version="1.0" encoding="utf-8"?>
-<ds:datastoreItem xmlns:ds="http://schemas.openxmlformats.org/officeDocument/2006/customXml" ds:itemID="{0BDC91A2-2F29-4A42-AE94-6C8277734F5E}">
+<ds:datastoreItem xmlns:ds="http://schemas.openxmlformats.org/officeDocument/2006/customXml" ds:itemID="{C0611D3A-2C84-48FB-9F4B-FB9A5D4F19A4}">
   <ds:schemaRefs>
     <ds:schemaRef ds:uri="http://schemas.openxmlformats.org/officeDocument/2006/bibliography"/>
   </ds:schemaRefs>

</xml_diff>